<commit_message>
Added answers to the 32d and 26th questions, edited some other ansers
</commit_message>
<xml_diff>
--- a/10.docx
+++ b/10.docx
@@ -4,7 +4,7 @@
   <w:body>
     <w:p>
       <w:pPr>
-        <w:pStyle w:val="a4"/>
+        <w:pStyle w:val="Title"/>
         <w:rPr>
           <w:lang w:val="ru-RU"/>
         </w:rPr>
@@ -74,7 +74,7 @@
     </w:p>
     <w:p>
       <w:pPr>
-        <w:pStyle w:val="af3"/>
+        <w:pStyle w:val="ListParagraph"/>
         <w:numPr>
           <w:ilvl w:val="0"/>
           <w:numId w:val="1"/>
@@ -92,7 +92,7 @@
     </w:p>
     <w:p>
       <w:pPr>
-        <w:pStyle w:val="af3"/>
+        <w:pStyle w:val="ListParagraph"/>
         <w:numPr>
           <w:ilvl w:val="0"/>
           <w:numId w:val="1"/>
@@ -105,12 +105,24 @@
         <w:rPr>
           <w:lang w:val="ru-RU"/>
         </w:rPr>
-        <w:t>отношение между случайно и необходимой истиной</w:t>
-      </w:r>
-    </w:p>
-    <w:p>
-      <w:pPr>
-        <w:pStyle w:val="af3"/>
+        <w:t>отношение между случайно</w:t>
+      </w:r>
+      <w:r>
+        <w:rPr>
+          <w:lang w:val="ru-RU"/>
+        </w:rPr>
+        <w:t>й</w:t>
+      </w:r>
+      <w:r>
+        <w:rPr>
+          <w:lang w:val="ru-RU"/>
+        </w:rPr>
+        <w:t xml:space="preserve"> и необходимой истиной</w:t>
+      </w:r>
+    </w:p>
+    <w:p>
+      <w:pPr>
+        <w:pStyle w:val="ListParagraph"/>
         <w:numPr>
           <w:ilvl w:val="0"/>
           <w:numId w:val="1"/>
@@ -228,122 +240,128 @@
         </w:rPr>
         <w:t xml:space="preserve"> философии лежит проблема анализа</w:t>
       </w:r>
+      <w:r>
+        <w:rPr>
+          <w:lang w:val="ru-RU"/>
+        </w:rPr>
+        <w:t>,</w:t>
+      </w:r>
+      <w:r>
+        <w:rPr>
+          <w:lang w:val="ru-RU"/>
+        </w:rPr>
+        <w:t xml:space="preserve"> который по Артуру Папу заключается в понятиях определимости, выводимости и их соотношения с анализом.</w:t>
+      </w:r>
+    </w:p>
+    <w:p>
+      <w:pPr>
+        <w:rPr>
+          <w:lang w:val="ru-RU"/>
+        </w:rPr>
+      </w:pPr>
+      <w:r>
+        <w:rPr>
+          <w:lang w:val="ru-RU"/>
+        </w:rPr>
+        <w:t xml:space="preserve">Ключевым понятием для всей аналитической философии является понятие тождества. По Артуру Папу проблемой является как непротиворечивым образом </w:t>
+      </w:r>
+      <w:r>
+        <w:rPr>
+          <w:lang w:val="ru-RU"/>
+        </w:rPr>
+        <w:t>сказать</w:t>
+      </w:r>
+      <w:r>
+        <w:rPr>
+          <w:lang w:val="ru-RU"/>
+        </w:rPr>
+        <w:t xml:space="preserve"> о двух предметах, что они тождественны, если это </w:t>
+      </w:r>
+      <w:r>
+        <w:rPr>
+          <w:lang w:val="ru-RU"/>
+        </w:rPr>
+        <w:t>проблема</w:t>
+      </w:r>
+      <w:r>
+        <w:rPr>
+          <w:lang w:val="ru-RU"/>
+        </w:rPr>
+        <w:t xml:space="preserve"> имеет своим источником понятие универсалий (общие понятия). </w:t>
+      </w:r>
+      <w:r>
+        <w:rPr>
+          <w:lang w:val="ru-RU"/>
+        </w:rPr>
+        <w:t>Если,</w:t>
+      </w:r>
+      <w:r>
+        <w:rPr>
+          <w:lang w:val="ru-RU"/>
+        </w:rPr>
+        <w:t xml:space="preserve"> как заметил Бертран Рассел, все слова являются универсалиями, то возникает форма логического реализма или </w:t>
+      </w:r>
+      <w:r>
+        <w:rPr>
+          <w:lang w:val="ru-RU"/>
+        </w:rPr>
+        <w:t>платонизма</w:t>
+      </w:r>
+      <w:r>
+        <w:rPr>
+          <w:lang w:val="ru-RU"/>
+        </w:rPr>
+        <w:t xml:space="preserve">, когда слова наделяются самостоятельными сущностями. Это ведет к необходимости уточнения понятия тождества и </w:t>
+      </w:r>
+      <w:r>
+        <w:rPr>
+          <w:lang w:val="ru-RU"/>
+        </w:rPr>
+        <w:t>сходства</w:t>
+      </w:r>
+      <w:r>
+        <w:rPr>
+          <w:lang w:val="ru-RU"/>
+        </w:rPr>
+        <w:t xml:space="preserve">. По Расселу, когда мы </w:t>
+      </w:r>
       <w:proofErr w:type="gramStart"/>
       <w:r>
         <w:rPr>
           <w:lang w:val="ru-RU"/>
         </w:rPr>
-        <w:t>.</w:t>
+        <w:t>говорим</w:t>
       </w:r>
       <w:proofErr w:type="gramEnd"/>
       <w:r>
         <w:rPr>
           <w:lang w:val="ru-RU"/>
         </w:rPr>
-        <w:t xml:space="preserve"> который по Артуру Папу заключается в понятиях определимости, выводимости и их соотношения с анализом.</w:t>
-      </w:r>
-    </w:p>
-    <w:p>
-      <w:pPr>
-        <w:rPr>
-          <w:lang w:val="ru-RU"/>
-        </w:rPr>
-      </w:pPr>
-      <w:r>
-        <w:rPr>
-          <w:lang w:val="ru-RU"/>
-        </w:rPr>
-        <w:t xml:space="preserve">Ключевым понятием для всей аналитической философии является понятие тождества. По Артуру Папу проблемой является как непротиворечивым образом </w:t>
-      </w:r>
-      <w:r>
-        <w:rPr>
-          <w:lang w:val="ru-RU"/>
-        </w:rPr>
-        <w:t>сказать</w:t>
-      </w:r>
-      <w:r>
-        <w:rPr>
-          <w:lang w:val="ru-RU"/>
-        </w:rPr>
-        <w:t xml:space="preserve"> о двух предметах, что они тождественны, если это </w:t>
-      </w:r>
-      <w:r>
-        <w:rPr>
-          <w:lang w:val="ru-RU"/>
-        </w:rPr>
-        <w:t>проблема</w:t>
-      </w:r>
-      <w:r>
-        <w:rPr>
-          <w:lang w:val="ru-RU"/>
-        </w:rPr>
-        <w:t xml:space="preserve"> имеет своим источником понятие универсалий (общие понятия). </w:t>
-      </w:r>
-      <w:proofErr w:type="gramStart"/>
-      <w:r>
-        <w:rPr>
-          <w:lang w:val="ru-RU"/>
-        </w:rPr>
-        <w:t>Если ,</w:t>
-      </w:r>
-      <w:proofErr w:type="gramEnd"/>
-      <w:r>
-        <w:rPr>
-          <w:lang w:val="ru-RU"/>
-        </w:rPr>
-        <w:t xml:space="preserve"> как заметил Бертран Рассел, все слова являются универсалиями, то возникает форма логического реализма или </w:t>
-      </w:r>
-      <w:r>
-        <w:rPr>
-          <w:lang w:val="ru-RU"/>
-        </w:rPr>
-        <w:t>платонизма</w:t>
-      </w:r>
-      <w:r>
-        <w:rPr>
-          <w:lang w:val="ru-RU"/>
-        </w:rPr>
-        <w:t xml:space="preserve">, когда слова наделяются самостоятельными сущностями. Это ведет к необходимости уточнения понятия тождества и </w:t>
-      </w:r>
-      <w:r>
-        <w:rPr>
-          <w:lang w:val="ru-RU"/>
-        </w:rPr>
-        <w:t>сходства</w:t>
-      </w:r>
-      <w:r>
-        <w:rPr>
-          <w:lang w:val="ru-RU"/>
-        </w:rPr>
-        <w:t xml:space="preserve">. По Расселу, когда мы говорим «Это черное» и «то - черное», мы хотим сказать одно и </w:t>
-      </w:r>
-      <w:proofErr w:type="gramStart"/>
-      <w:r>
-        <w:rPr>
-          <w:lang w:val="ru-RU"/>
-        </w:rPr>
-        <w:t>тоже  о</w:t>
-      </w:r>
-      <w:proofErr w:type="gramEnd"/>
-      <w:r>
-        <w:rPr>
-          <w:lang w:val="ru-RU"/>
-        </w:rPr>
-        <w:t xml:space="preserve"> двух вещах, но нам это не удается. </w:t>
-      </w:r>
-      <w:proofErr w:type="gramStart"/>
-      <w:r>
-        <w:rPr>
-          <w:lang w:val="ru-RU"/>
-        </w:rPr>
-        <w:t>Дело  том</w:t>
-      </w:r>
-      <w:proofErr w:type="gramEnd"/>
-      <w:r>
-        <w:rPr>
-          <w:lang w:val="ru-RU"/>
-        </w:rPr>
-        <w:t xml:space="preserve">, что восприятие сходства двух произнесений слова «черное» это тоже самое, что воспринимать сходство двух черных пятен. Но если мы используем язык в этом нет необходимости, как если бы мы заключили, что окапи находится одновременно в Лондоне и Нью-Йорке на основании того, что предложение «Окапи </w:t>
+        <w:t xml:space="preserve"> «Это черное» и «то - черное», мы хотим сказать одно и то</w:t>
+      </w:r>
+      <w:r>
+        <w:rPr>
+          <w:lang w:val="ru-RU"/>
+        </w:rPr>
+        <w:t xml:space="preserve"> </w:t>
+      </w:r>
+      <w:r>
+        <w:rPr>
+          <w:lang w:val="ru-RU"/>
+        </w:rPr>
+        <w:t xml:space="preserve">же о двух вещах, но нам это не удается. Дело </w:t>
+      </w:r>
+      <w:r>
+        <w:rPr>
+          <w:lang w:val="ru-RU"/>
+        </w:rPr>
+        <w:t>в</w:t>
+      </w:r>
+      <w:r>
+        <w:rPr>
+          <w:lang w:val="ru-RU"/>
+        </w:rPr>
+        <w:t xml:space="preserve"> том, что восприятие сходства двух произнесений слова «черное» это тоже самое, что воспринимать сходство двух черных пятен. Но если мы используем язык в этом нет необходимости, как если бы мы заключили, что окапи находится одновременно в Лондоне и Нью-Йорке на основании того, что предложение «Окапи </w:t>
       </w:r>
       <w:r>
         <w:rPr>
@@ -470,7 +488,7 @@
     </w:p>
     <w:tbl>
       <w:tblPr>
-        <w:tblStyle w:val="af4"/>
+        <w:tblStyle w:val="TableGrid"/>
         <w:tblW w:w="0" w:type="auto"/>
         <w:tblLook w:val="04A0" w:firstRow="1" w:lastRow="0" w:firstColumn="1" w:lastColumn="0" w:noHBand="0" w:noVBand="1"/>
       </w:tblPr>
@@ -524,7 +542,7 @@
           </w:p>
           <w:p>
             <w:pPr>
-              <w:pStyle w:val="af3"/>
+              <w:pStyle w:val="ListParagraph"/>
               <w:numPr>
                 <w:ilvl w:val="0"/>
                 <w:numId w:val="2"/>
@@ -539,14 +557,14 @@
               </w:rPr>
               <w:t>имеешь ли то</w:t>
             </w:r>
-            <w:proofErr w:type="gramStart"/>
-            <w:r>
-              <w:rPr>
-                <w:lang w:val="ru-RU"/>
-              </w:rPr>
-              <w:t>.</w:t>
-            </w:r>
-            <w:proofErr w:type="gramEnd"/>
+            <w:bookmarkStart w:id="0" w:name="_GoBack"/>
+            <w:bookmarkEnd w:id="0"/>
+            <w:r>
+              <w:rPr>
+                <w:lang w:val="ru-RU"/>
+              </w:rPr>
+              <w:t>,</w:t>
+            </w:r>
             <w:r>
               <w:rPr>
                 <w:lang w:val="ru-RU"/>
@@ -556,7 +574,7 @@
           </w:p>
           <w:p>
             <w:pPr>
-              <w:pStyle w:val="af3"/>
+              <w:pStyle w:val="ListParagraph"/>
               <w:numPr>
                 <w:ilvl w:val="0"/>
                 <w:numId w:val="2"/>
@@ -574,7 +592,7 @@
           </w:p>
           <w:p>
             <w:pPr>
-              <w:pStyle w:val="af3"/>
+              <w:pStyle w:val="ListParagraph"/>
               <w:numPr>
                 <w:ilvl w:val="0"/>
                 <w:numId w:val="2"/>
@@ -598,7 +616,7 @@
           </w:p>
           <w:p>
             <w:pPr>
-              <w:pStyle w:val="af3"/>
+              <w:pStyle w:val="ListParagraph"/>
               <w:numPr>
                 <w:ilvl w:val="0"/>
                 <w:numId w:val="2"/>
@@ -616,7 +634,7 @@
           </w:p>
           <w:p>
             <w:pPr>
-              <w:pStyle w:val="af3"/>
+              <w:pStyle w:val="ListParagraph"/>
               <w:numPr>
                 <w:ilvl w:val="0"/>
                 <w:numId w:val="2"/>
@@ -652,7 +670,7 @@
           </w:p>
           <w:p>
             <w:pPr>
-              <w:pStyle w:val="af3"/>
+              <w:pStyle w:val="ListParagraph"/>
               <w:rPr>
                 <w:lang w:val="en-US"/>
               </w:rPr>
@@ -670,7 +688,7 @@
     </w:p>
     <w:tbl>
       <w:tblPr>
-        <w:tblStyle w:val="af4"/>
+        <w:tblStyle w:val="TableGrid"/>
         <w:tblW w:w="0" w:type="auto"/>
         <w:tblLook w:val="04A0" w:firstRow="1" w:lastRow="0" w:firstColumn="1" w:lastColumn="0" w:noHBand="0" w:noVBand="1"/>
       </w:tblPr>
@@ -684,7 +702,7 @@
           </w:tcPr>
           <w:p>
             <w:pPr>
-              <w:pStyle w:val="af3"/>
+              <w:pStyle w:val="ListParagraph"/>
               <w:numPr>
                 <w:ilvl w:val="0"/>
                 <w:numId w:val="3"/>
@@ -720,7 +738,7 @@
           </w:p>
           <w:p>
             <w:pPr>
-              <w:pStyle w:val="af3"/>
+              <w:pStyle w:val="ListParagraph"/>
               <w:numPr>
                 <w:ilvl w:val="0"/>
                 <w:numId w:val="3"/>
@@ -748,7 +766,7 @@
     </w:p>
     <w:tbl>
       <w:tblPr>
-        <w:tblStyle w:val="af4"/>
+        <w:tblStyle w:val="TableGrid"/>
         <w:tblW w:w="0" w:type="auto"/>
         <w:tblLook w:val="04A0" w:firstRow="1" w:lastRow="0" w:firstColumn="1" w:lastColumn="0" w:noHBand="0" w:noVBand="1"/>
       </w:tblPr>
@@ -864,7 +882,7 @@
     </w:p>
     <w:tbl>
       <w:tblPr>
-        <w:tblStyle w:val="af4"/>
+        <w:tblStyle w:val="TableGrid"/>
         <w:tblW w:w="0" w:type="auto"/>
         <w:tblLook w:val="04A0" w:firstRow="1" w:lastRow="0" w:firstColumn="1" w:lastColumn="0" w:noHBand="0" w:noVBand="1"/>
       </w:tblPr>
@@ -927,7 +945,7 @@
     </w:p>
     <w:tbl>
       <w:tblPr>
-        <w:tblStyle w:val="af4"/>
+        <w:tblStyle w:val="TableGrid"/>
         <w:tblW w:w="0" w:type="auto"/>
         <w:tblLook w:val="04A0" w:firstRow="1" w:lastRow="0" w:firstColumn="1" w:lastColumn="0" w:noHBand="0" w:noVBand="1"/>
       </w:tblPr>
@@ -1074,7 +1092,7 @@
     </w:p>
     <w:tbl>
       <w:tblPr>
-        <w:tblStyle w:val="af4"/>
+        <w:tblStyle w:val="TableGrid"/>
         <w:tblW w:w="0" w:type="auto"/>
         <w:tblLook w:val="04A0" w:firstRow="1" w:lastRow="0" w:firstColumn="1" w:lastColumn="0" w:noHBand="0" w:noVBand="1"/>
       </w:tblPr>
@@ -1144,8 +1162,6 @@
         </w:rPr>
         <w:t>Общим вопросом аналитической философии является вопрос о том, как возможны априорные синтетические суждения или истины, суждения (доопытные + опытные).</w:t>
       </w:r>
-      <w:bookmarkStart w:id="0" w:name="_GoBack"/>
-      <w:bookmarkEnd w:id="0"/>
     </w:p>
     <w:sectPr>
       <w:pgSz w:w="11906" w:h="16838"/>
@@ -1828,16 +1844,16 @@
     <w:lsdException w:name="List Table 6 Colorful Accent 6" w:uiPriority="51"/>
     <w:lsdException w:name="List Table 7 Colorful Accent 6" w:uiPriority="52"/>
   </w:latentStyles>
-  <w:style w:type="paragraph" w:default="1" w:styleId="a">
+  <w:style w:type="paragraph" w:default="1" w:styleId="Normal">
     <w:name w:val="Normal"/>
     <w:qFormat/>
     <w:rsid w:val="006558F5"/>
   </w:style>
-  <w:style w:type="paragraph" w:styleId="1">
+  <w:style w:type="paragraph" w:styleId="Heading1">
     <w:name w:val="heading 1"/>
-    <w:basedOn w:val="a"/>
-    <w:next w:val="a"/>
-    <w:link w:val="10"/>
+    <w:basedOn w:val="Normal"/>
+    <w:next w:val="Normal"/>
+    <w:link w:val="Heading1Char"/>
     <w:uiPriority w:val="9"/>
     <w:qFormat/>
     <w:rsid w:val="006558F5"/>
@@ -1856,11 +1872,11 @@
       <w:szCs w:val="28"/>
     </w:rPr>
   </w:style>
-  <w:style w:type="paragraph" w:styleId="2">
+  <w:style w:type="paragraph" w:styleId="Heading2">
     <w:name w:val="heading 2"/>
-    <w:basedOn w:val="a"/>
-    <w:next w:val="a"/>
-    <w:link w:val="20"/>
+    <w:basedOn w:val="Normal"/>
+    <w:next w:val="Normal"/>
+    <w:link w:val="Heading2Char"/>
     <w:uiPriority w:val="9"/>
     <w:semiHidden/>
     <w:unhideWhenUsed/>
@@ -1881,11 +1897,11 @@
       <w:szCs w:val="26"/>
     </w:rPr>
   </w:style>
-  <w:style w:type="paragraph" w:styleId="3">
+  <w:style w:type="paragraph" w:styleId="Heading3">
     <w:name w:val="heading 3"/>
-    <w:basedOn w:val="a"/>
-    <w:next w:val="a"/>
-    <w:link w:val="30"/>
+    <w:basedOn w:val="Normal"/>
+    <w:next w:val="Normal"/>
+    <w:link w:val="Heading3Char"/>
     <w:uiPriority w:val="9"/>
     <w:semiHidden/>
     <w:unhideWhenUsed/>
@@ -1904,11 +1920,11 @@
       <w:color w:val="5B9BD5" w:themeColor="accent1"/>
     </w:rPr>
   </w:style>
-  <w:style w:type="paragraph" w:styleId="4">
+  <w:style w:type="paragraph" w:styleId="Heading4">
     <w:name w:val="heading 4"/>
-    <w:basedOn w:val="a"/>
-    <w:next w:val="a"/>
-    <w:link w:val="40"/>
+    <w:basedOn w:val="Normal"/>
+    <w:next w:val="Normal"/>
+    <w:link w:val="Heading4Char"/>
     <w:uiPriority w:val="9"/>
     <w:semiHidden/>
     <w:unhideWhenUsed/>
@@ -1929,11 +1945,11 @@
       <w:color w:val="5B9BD5" w:themeColor="accent1"/>
     </w:rPr>
   </w:style>
-  <w:style w:type="paragraph" w:styleId="5">
+  <w:style w:type="paragraph" w:styleId="Heading5">
     <w:name w:val="heading 5"/>
-    <w:basedOn w:val="a"/>
-    <w:next w:val="a"/>
-    <w:link w:val="50"/>
+    <w:basedOn w:val="Normal"/>
+    <w:next w:val="Normal"/>
+    <w:link w:val="Heading5Char"/>
     <w:uiPriority w:val="9"/>
     <w:semiHidden/>
     <w:unhideWhenUsed/>
@@ -1950,11 +1966,11 @@
       <w:color w:val="1F4D78" w:themeColor="accent1" w:themeShade="7F"/>
     </w:rPr>
   </w:style>
-  <w:style w:type="paragraph" w:styleId="6">
+  <w:style w:type="paragraph" w:styleId="Heading6">
     <w:name w:val="heading 6"/>
-    <w:basedOn w:val="a"/>
-    <w:next w:val="a"/>
-    <w:link w:val="60"/>
+    <w:basedOn w:val="Normal"/>
+    <w:next w:val="Normal"/>
+    <w:link w:val="Heading6Char"/>
     <w:uiPriority w:val="9"/>
     <w:semiHidden/>
     <w:unhideWhenUsed/>
@@ -1973,11 +1989,11 @@
       <w:color w:val="1F4D78" w:themeColor="accent1" w:themeShade="7F"/>
     </w:rPr>
   </w:style>
-  <w:style w:type="paragraph" w:styleId="7">
+  <w:style w:type="paragraph" w:styleId="Heading7">
     <w:name w:val="heading 7"/>
-    <w:basedOn w:val="a"/>
-    <w:next w:val="a"/>
-    <w:link w:val="70"/>
+    <w:basedOn w:val="Normal"/>
+    <w:next w:val="Normal"/>
+    <w:link w:val="Heading7Char"/>
     <w:uiPriority w:val="9"/>
     <w:semiHidden/>
     <w:unhideWhenUsed/>
@@ -1996,11 +2012,11 @@
       <w:color w:val="404040" w:themeColor="text1" w:themeTint="BF"/>
     </w:rPr>
   </w:style>
-  <w:style w:type="paragraph" w:styleId="8">
+  <w:style w:type="paragraph" w:styleId="Heading8">
     <w:name w:val="heading 8"/>
-    <w:basedOn w:val="a"/>
-    <w:next w:val="a"/>
-    <w:link w:val="80"/>
+    <w:basedOn w:val="Normal"/>
+    <w:next w:val="Normal"/>
+    <w:link w:val="Heading8Char"/>
     <w:uiPriority w:val="9"/>
     <w:semiHidden/>
     <w:unhideWhenUsed/>
@@ -2019,11 +2035,11 @@
       <w:szCs w:val="20"/>
     </w:rPr>
   </w:style>
-  <w:style w:type="paragraph" w:styleId="9">
+  <w:style w:type="paragraph" w:styleId="Heading9">
     <w:name w:val="heading 9"/>
-    <w:basedOn w:val="a"/>
-    <w:next w:val="a"/>
-    <w:link w:val="90"/>
+    <w:basedOn w:val="Normal"/>
+    <w:next w:val="Normal"/>
+    <w:link w:val="Heading9Char"/>
     <w:uiPriority w:val="9"/>
     <w:semiHidden/>
     <w:unhideWhenUsed/>
@@ -2044,13 +2060,13 @@
       <w:szCs w:val="20"/>
     </w:rPr>
   </w:style>
-  <w:style w:type="character" w:default="1" w:styleId="a0">
+  <w:style w:type="character" w:default="1" w:styleId="DefaultParagraphFont">
     <w:name w:val="Default Paragraph Font"/>
     <w:uiPriority w:val="1"/>
     <w:semiHidden/>
     <w:unhideWhenUsed/>
   </w:style>
-  <w:style w:type="table" w:default="1" w:styleId="a1">
+  <w:style w:type="table" w:default="1" w:styleId="TableNormal">
     <w:name w:val="Normal Table"/>
     <w:uiPriority w:val="99"/>
     <w:semiHidden/>
@@ -2065,16 +2081,16 @@
       </w:tblCellMar>
     </w:tblPr>
   </w:style>
-  <w:style w:type="numbering" w:default="1" w:styleId="a2">
+  <w:style w:type="numbering" w:default="1" w:styleId="NoList">
     <w:name w:val="No List"/>
     <w:uiPriority w:val="99"/>
     <w:semiHidden/>
     <w:unhideWhenUsed/>
   </w:style>
-  <w:style w:type="character" w:customStyle="1" w:styleId="10">
-    <w:name w:val="Заголовок 1 Знак"/>
-    <w:basedOn w:val="a0"/>
-    <w:link w:val="1"/>
+  <w:style w:type="character" w:customStyle="1" w:styleId="Heading1Char">
+    <w:name w:val="Heading 1 Char"/>
+    <w:basedOn w:val="DefaultParagraphFont"/>
+    <w:link w:val="Heading1"/>
     <w:uiPriority w:val="9"/>
     <w:rsid w:val="006558F5"/>
     <w:rPr>
@@ -2086,10 +2102,10 @@
       <w:szCs w:val="28"/>
     </w:rPr>
   </w:style>
-  <w:style w:type="character" w:customStyle="1" w:styleId="20">
-    <w:name w:val="Заголовок 2 Знак"/>
-    <w:basedOn w:val="a0"/>
-    <w:link w:val="2"/>
+  <w:style w:type="character" w:customStyle="1" w:styleId="Heading2Char">
+    <w:name w:val="Heading 2 Char"/>
+    <w:basedOn w:val="DefaultParagraphFont"/>
+    <w:link w:val="Heading2"/>
     <w:uiPriority w:val="9"/>
     <w:semiHidden/>
     <w:rsid w:val="006558F5"/>
@@ -2102,10 +2118,10 @@
       <w:szCs w:val="26"/>
     </w:rPr>
   </w:style>
-  <w:style w:type="character" w:customStyle="1" w:styleId="30">
-    <w:name w:val="Заголовок 3 Знак"/>
-    <w:basedOn w:val="a0"/>
-    <w:link w:val="3"/>
+  <w:style w:type="character" w:customStyle="1" w:styleId="Heading3Char">
+    <w:name w:val="Heading 3 Char"/>
+    <w:basedOn w:val="DefaultParagraphFont"/>
+    <w:link w:val="Heading3"/>
     <w:uiPriority w:val="9"/>
     <w:semiHidden/>
     <w:rsid w:val="006558F5"/>
@@ -2116,10 +2132,10 @@
       <w:color w:val="5B9BD5" w:themeColor="accent1"/>
     </w:rPr>
   </w:style>
-  <w:style w:type="character" w:customStyle="1" w:styleId="40">
-    <w:name w:val="Заголовок 4 Знак"/>
-    <w:basedOn w:val="a0"/>
-    <w:link w:val="4"/>
+  <w:style w:type="character" w:customStyle="1" w:styleId="Heading4Char">
+    <w:name w:val="Heading 4 Char"/>
+    <w:basedOn w:val="DefaultParagraphFont"/>
+    <w:link w:val="Heading4"/>
     <w:uiPriority w:val="9"/>
     <w:semiHidden/>
     <w:rsid w:val="006558F5"/>
@@ -2132,10 +2148,10 @@
       <w:color w:val="5B9BD5" w:themeColor="accent1"/>
     </w:rPr>
   </w:style>
-  <w:style w:type="character" w:customStyle="1" w:styleId="50">
-    <w:name w:val="Заголовок 5 Знак"/>
-    <w:basedOn w:val="a0"/>
-    <w:link w:val="5"/>
+  <w:style w:type="character" w:customStyle="1" w:styleId="Heading5Char">
+    <w:name w:val="Heading 5 Char"/>
+    <w:basedOn w:val="DefaultParagraphFont"/>
+    <w:link w:val="Heading5"/>
     <w:uiPriority w:val="9"/>
     <w:semiHidden/>
     <w:rsid w:val="006558F5"/>
@@ -2144,10 +2160,10 @@
       <w:color w:val="1F4D78" w:themeColor="accent1" w:themeShade="7F"/>
     </w:rPr>
   </w:style>
-  <w:style w:type="character" w:customStyle="1" w:styleId="60">
-    <w:name w:val="Заголовок 6 Знак"/>
-    <w:basedOn w:val="a0"/>
-    <w:link w:val="6"/>
+  <w:style w:type="character" w:customStyle="1" w:styleId="Heading6Char">
+    <w:name w:val="Heading 6 Char"/>
+    <w:basedOn w:val="DefaultParagraphFont"/>
+    <w:link w:val="Heading6"/>
     <w:uiPriority w:val="9"/>
     <w:semiHidden/>
     <w:rsid w:val="006558F5"/>
@@ -2158,10 +2174,10 @@
       <w:color w:val="1F4D78" w:themeColor="accent1" w:themeShade="7F"/>
     </w:rPr>
   </w:style>
-  <w:style w:type="character" w:customStyle="1" w:styleId="70">
-    <w:name w:val="Заголовок 7 Знак"/>
-    <w:basedOn w:val="a0"/>
-    <w:link w:val="7"/>
+  <w:style w:type="character" w:customStyle="1" w:styleId="Heading7Char">
+    <w:name w:val="Heading 7 Char"/>
+    <w:basedOn w:val="DefaultParagraphFont"/>
+    <w:link w:val="Heading7"/>
     <w:uiPriority w:val="9"/>
     <w:semiHidden/>
     <w:rsid w:val="006558F5"/>
@@ -2172,10 +2188,10 @@
       <w:color w:val="404040" w:themeColor="text1" w:themeTint="BF"/>
     </w:rPr>
   </w:style>
-  <w:style w:type="character" w:customStyle="1" w:styleId="80">
-    <w:name w:val="Заголовок 8 Знак"/>
-    <w:basedOn w:val="a0"/>
-    <w:link w:val="8"/>
+  <w:style w:type="character" w:customStyle="1" w:styleId="Heading8Char">
+    <w:name w:val="Heading 8 Char"/>
+    <w:basedOn w:val="DefaultParagraphFont"/>
+    <w:link w:val="Heading8"/>
     <w:uiPriority w:val="9"/>
     <w:semiHidden/>
     <w:rsid w:val="006558F5"/>
@@ -2186,10 +2202,10 @@
       <w:szCs w:val="20"/>
     </w:rPr>
   </w:style>
-  <w:style w:type="character" w:customStyle="1" w:styleId="90">
-    <w:name w:val="Заголовок 9 Знак"/>
-    <w:basedOn w:val="a0"/>
-    <w:link w:val="9"/>
+  <w:style w:type="character" w:customStyle="1" w:styleId="Heading9Char">
+    <w:name w:val="Heading 9 Char"/>
+    <w:basedOn w:val="DefaultParagraphFont"/>
+    <w:link w:val="Heading9"/>
     <w:uiPriority w:val="9"/>
     <w:semiHidden/>
     <w:rsid w:val="006558F5"/>
@@ -2202,10 +2218,10 @@
       <w:szCs w:val="20"/>
     </w:rPr>
   </w:style>
-  <w:style w:type="paragraph" w:styleId="a3">
+  <w:style w:type="paragraph" w:styleId="Caption">
     <w:name w:val="caption"/>
-    <w:basedOn w:val="a"/>
-    <w:next w:val="a"/>
+    <w:basedOn w:val="Normal"/>
+    <w:next w:val="Normal"/>
     <w:uiPriority w:val="35"/>
     <w:semiHidden/>
     <w:unhideWhenUsed/>
@@ -2222,11 +2238,11 @@
       <w:szCs w:val="18"/>
     </w:rPr>
   </w:style>
-  <w:style w:type="paragraph" w:styleId="a4">
+  <w:style w:type="paragraph" w:styleId="Title">
     <w:name w:val="Title"/>
-    <w:basedOn w:val="a"/>
-    <w:next w:val="a"/>
-    <w:link w:val="a5"/>
+    <w:basedOn w:val="Normal"/>
+    <w:next w:val="Normal"/>
+    <w:link w:val="TitleChar"/>
     <w:uiPriority w:val="10"/>
     <w:qFormat/>
     <w:rsid w:val="006558F5"/>
@@ -2245,10 +2261,10 @@
       <w:szCs w:val="52"/>
     </w:rPr>
   </w:style>
-  <w:style w:type="character" w:customStyle="1" w:styleId="a5">
-    <w:name w:val="Название Знак"/>
-    <w:basedOn w:val="a0"/>
-    <w:link w:val="a4"/>
+  <w:style w:type="character" w:customStyle="1" w:styleId="TitleChar">
+    <w:name w:val="Title Char"/>
+    <w:basedOn w:val="DefaultParagraphFont"/>
+    <w:link w:val="Title"/>
     <w:uiPriority w:val="10"/>
     <w:rsid w:val="006558F5"/>
     <w:rPr>
@@ -2259,11 +2275,11 @@
       <w:szCs w:val="52"/>
     </w:rPr>
   </w:style>
-  <w:style w:type="paragraph" w:styleId="a6">
+  <w:style w:type="paragraph" w:styleId="Subtitle">
     <w:name w:val="Subtitle"/>
-    <w:basedOn w:val="a"/>
-    <w:next w:val="a"/>
-    <w:link w:val="a7"/>
+    <w:basedOn w:val="Normal"/>
+    <w:next w:val="Normal"/>
+    <w:link w:val="SubtitleChar"/>
     <w:uiPriority w:val="11"/>
     <w:qFormat/>
     <w:rsid w:val="006558F5"/>
@@ -2282,10 +2298,10 @@
       <w:szCs w:val="24"/>
     </w:rPr>
   </w:style>
-  <w:style w:type="character" w:customStyle="1" w:styleId="a7">
-    <w:name w:val="Подзаголовок Знак"/>
-    <w:basedOn w:val="a0"/>
-    <w:link w:val="a6"/>
+  <w:style w:type="character" w:customStyle="1" w:styleId="SubtitleChar">
+    <w:name w:val="Subtitle Char"/>
+    <w:basedOn w:val="DefaultParagraphFont"/>
+    <w:link w:val="Subtitle"/>
     <w:uiPriority w:val="11"/>
     <w:rsid w:val="006558F5"/>
     <w:rPr>
@@ -2298,9 +2314,9 @@
       <w:szCs w:val="24"/>
     </w:rPr>
   </w:style>
-  <w:style w:type="character" w:styleId="a8">
+  <w:style w:type="character" w:styleId="Strong">
     <w:name w:val="Strong"/>
-    <w:basedOn w:val="a0"/>
+    <w:basedOn w:val="DefaultParagraphFont"/>
     <w:uiPriority w:val="22"/>
     <w:qFormat/>
     <w:rsid w:val="006558F5"/>
@@ -2309,9 +2325,9 @@
       <w:bCs/>
     </w:rPr>
   </w:style>
-  <w:style w:type="character" w:styleId="a9">
+  <w:style w:type="character" w:styleId="Emphasis">
     <w:name w:val="Emphasis"/>
-    <w:basedOn w:val="a0"/>
+    <w:basedOn w:val="DefaultParagraphFont"/>
     <w:uiPriority w:val="20"/>
     <w:qFormat/>
     <w:rsid w:val="006558F5"/>
@@ -2320,7 +2336,7 @@
       <w:iCs/>
     </w:rPr>
   </w:style>
-  <w:style w:type="paragraph" w:styleId="aa">
+  <w:style w:type="paragraph" w:styleId="NoSpacing">
     <w:name w:val="No Spacing"/>
     <w:uiPriority w:val="1"/>
     <w:qFormat/>
@@ -2329,11 +2345,11 @@
       <w:spacing w:after="0" w:line="240" w:lineRule="auto"/>
     </w:pPr>
   </w:style>
-  <w:style w:type="paragraph" w:styleId="21">
+  <w:style w:type="paragraph" w:styleId="Quote">
     <w:name w:val="Quote"/>
-    <w:basedOn w:val="a"/>
-    <w:next w:val="a"/>
-    <w:link w:val="22"/>
+    <w:basedOn w:val="Normal"/>
+    <w:next w:val="Normal"/>
+    <w:link w:val="QuoteChar"/>
     <w:uiPriority w:val="29"/>
     <w:qFormat/>
     <w:rsid w:val="006558F5"/>
@@ -2343,10 +2359,10 @@
       <w:color w:val="000000" w:themeColor="text1"/>
     </w:rPr>
   </w:style>
-  <w:style w:type="character" w:customStyle="1" w:styleId="22">
-    <w:name w:val="Цитата 2 Знак"/>
-    <w:basedOn w:val="a0"/>
-    <w:link w:val="21"/>
+  <w:style w:type="character" w:customStyle="1" w:styleId="QuoteChar">
+    <w:name w:val="Quote Char"/>
+    <w:basedOn w:val="DefaultParagraphFont"/>
+    <w:link w:val="Quote"/>
     <w:uiPriority w:val="29"/>
     <w:rsid w:val="006558F5"/>
     <w:rPr>
@@ -2355,11 +2371,11 @@
       <w:color w:val="000000" w:themeColor="text1"/>
     </w:rPr>
   </w:style>
-  <w:style w:type="paragraph" w:styleId="ab">
+  <w:style w:type="paragraph" w:styleId="IntenseQuote">
     <w:name w:val="Intense Quote"/>
-    <w:basedOn w:val="a"/>
-    <w:next w:val="a"/>
-    <w:link w:val="ac"/>
+    <w:basedOn w:val="Normal"/>
+    <w:next w:val="Normal"/>
+    <w:link w:val="IntenseQuoteChar"/>
     <w:uiPriority w:val="30"/>
     <w:qFormat/>
     <w:rsid w:val="006558F5"/>
@@ -2378,10 +2394,10 @@
       <w:color w:val="5B9BD5" w:themeColor="accent1"/>
     </w:rPr>
   </w:style>
-  <w:style w:type="character" w:customStyle="1" w:styleId="ac">
-    <w:name w:val="Выделенная цитата Знак"/>
-    <w:basedOn w:val="a0"/>
-    <w:link w:val="ab"/>
+  <w:style w:type="character" w:customStyle="1" w:styleId="IntenseQuoteChar">
+    <w:name w:val="Intense Quote Char"/>
+    <w:basedOn w:val="DefaultParagraphFont"/>
+    <w:link w:val="IntenseQuote"/>
     <w:uiPriority w:val="30"/>
     <w:rsid w:val="006558F5"/>
     <w:rPr>
@@ -2392,9 +2408,9 @@
       <w:color w:val="5B9BD5" w:themeColor="accent1"/>
     </w:rPr>
   </w:style>
-  <w:style w:type="character" w:styleId="ad">
+  <w:style w:type="character" w:styleId="SubtleEmphasis">
     <w:name w:val="Subtle Emphasis"/>
-    <w:basedOn w:val="a0"/>
+    <w:basedOn w:val="DefaultParagraphFont"/>
     <w:uiPriority w:val="19"/>
     <w:qFormat/>
     <w:rsid w:val="006558F5"/>
@@ -2404,9 +2420,9 @@
       <w:color w:val="808080" w:themeColor="text1" w:themeTint="7F"/>
     </w:rPr>
   </w:style>
-  <w:style w:type="character" w:styleId="ae">
+  <w:style w:type="character" w:styleId="IntenseEmphasis">
     <w:name w:val="Intense Emphasis"/>
-    <w:basedOn w:val="a0"/>
+    <w:basedOn w:val="DefaultParagraphFont"/>
     <w:uiPriority w:val="21"/>
     <w:qFormat/>
     <w:rsid w:val="006558F5"/>
@@ -2418,9 +2434,9 @@
       <w:color w:val="5B9BD5" w:themeColor="accent1"/>
     </w:rPr>
   </w:style>
-  <w:style w:type="character" w:styleId="af">
+  <w:style w:type="character" w:styleId="SubtleReference">
     <w:name w:val="Subtle Reference"/>
-    <w:basedOn w:val="a0"/>
+    <w:basedOn w:val="DefaultParagraphFont"/>
     <w:uiPriority w:val="31"/>
     <w:qFormat/>
     <w:rsid w:val="006558F5"/>
@@ -2430,9 +2446,9 @@
       <w:u w:val="single"/>
     </w:rPr>
   </w:style>
-  <w:style w:type="character" w:styleId="af0">
+  <w:style w:type="character" w:styleId="IntenseReference">
     <w:name w:val="Intense Reference"/>
-    <w:basedOn w:val="a0"/>
+    <w:basedOn w:val="DefaultParagraphFont"/>
     <w:uiPriority w:val="32"/>
     <w:qFormat/>
     <w:rsid w:val="006558F5"/>
@@ -2445,9 +2461,9 @@
       <w:u w:val="single"/>
     </w:rPr>
   </w:style>
-  <w:style w:type="character" w:styleId="af1">
+  <w:style w:type="character" w:styleId="BookTitle">
     <w:name w:val="Book Title"/>
-    <w:basedOn w:val="a0"/>
+    <w:basedOn w:val="DefaultParagraphFont"/>
     <w:uiPriority w:val="33"/>
     <w:qFormat/>
     <w:rsid w:val="006558F5"/>
@@ -2458,10 +2474,10 @@
       <w:spacing w:val="5"/>
     </w:rPr>
   </w:style>
-  <w:style w:type="paragraph" w:styleId="af2">
+  <w:style w:type="paragraph" w:styleId="TOCHeading">
     <w:name w:val="TOC Heading"/>
-    <w:basedOn w:val="1"/>
-    <w:next w:val="a"/>
+    <w:basedOn w:val="Heading1"/>
+    <w:next w:val="Normal"/>
     <w:uiPriority w:val="39"/>
     <w:semiHidden/>
     <w:unhideWhenUsed/>
@@ -2471,9 +2487,9 @@
       <w:outlineLvl w:val="9"/>
     </w:pPr>
   </w:style>
-  <w:style w:type="paragraph" w:styleId="af3">
+  <w:style w:type="paragraph" w:styleId="ListParagraph">
     <w:name w:val="List Paragraph"/>
-    <w:basedOn w:val="a"/>
+    <w:basedOn w:val="Normal"/>
     <w:uiPriority w:val="34"/>
     <w:qFormat/>
     <w:rsid w:val="006558F5"/>
@@ -2482,9 +2498,9 @@
       <w:contextualSpacing/>
     </w:pPr>
   </w:style>
-  <w:style w:type="table" w:styleId="af4">
+  <w:style w:type="table" w:styleId="TableGrid">
     <w:name w:val="Table Grid"/>
-    <w:basedOn w:val="a1"/>
+    <w:basedOn w:val="TableNormal"/>
     <w:uiPriority w:val="39"/>
     <w:rsid w:val="006558F5"/>
     <w:pPr>
@@ -2501,9 +2517,9 @@
       </w:tblBorders>
     </w:tblPr>
   </w:style>
-  <w:style w:type="character" w:styleId="af5">
+  <w:style w:type="character" w:styleId="PlaceholderText">
     <w:name w:val="Placeholder Text"/>
-    <w:basedOn w:val="a0"/>
+    <w:basedOn w:val="DefaultParagraphFont"/>
     <w:uiPriority w:val="99"/>
     <w:semiHidden/>
     <w:rsid w:val="00846FD1"/>

</xml_diff>

<commit_message>
editing just before the exam
</commit_message>
<xml_diff>
--- a/10.docx
+++ b/10.docx
@@ -175,7 +175,31 @@
         <w:rPr>
           <w:lang w:val="ru-RU"/>
         </w:rPr>
-        <w:t xml:space="preserve">По Конту основным вопросом является вопрос, как возможны синтетические априорные истины. По Конту теоретические истины – всеобщие необходимые истины. </w:t>
+        <w:t>По К</w:t>
+      </w:r>
+      <w:r>
+        <w:rPr>
+          <w:lang w:val="ru-RU"/>
+        </w:rPr>
+        <w:t>а</w:t>
+      </w:r>
+      <w:r>
+        <w:rPr>
+          <w:lang w:val="ru-RU"/>
+        </w:rPr>
+        <w:t>нту основным вопросом является вопрос, как возможны синтетические априорные истины. По К</w:t>
+      </w:r>
+      <w:r>
+        <w:rPr>
+          <w:lang w:val="ru-RU"/>
+        </w:rPr>
+        <w:t>а</w:t>
+      </w:r>
+      <w:r>
+        <w:rPr>
+          <w:lang w:val="ru-RU"/>
+        </w:rPr>
+        <w:t xml:space="preserve">нту теоретические истины – всеобщие необходимые истины. </w:t>
       </w:r>
       <w:r>
         <w:rPr>
@@ -557,8 +581,6 @@
               </w:rPr>
               <w:t>имеешь ли то</w:t>
             </w:r>
-            <w:bookmarkStart w:id="0" w:name="_GoBack"/>
-            <w:bookmarkEnd w:id="0"/>
             <w:r>
               <w:rPr>
                 <w:lang w:val="ru-RU"/>
@@ -1160,7 +1182,21 @@
         <w:rPr>
           <w:lang w:val="ru-RU"/>
         </w:rPr>
-        <w:t>Общим вопросом аналитической философии является вопрос о том, как возможны априорные синтетические суждения или истины, суждения (доопытные + опытные).</w:t>
+        <w:t xml:space="preserve">Общим вопросом аналитической философии является вопрос о том, как возможны априорные синтетические суждения или истины, </w:t>
+      </w:r>
+      <w:bookmarkStart w:id="0" w:name="_GoBack"/>
+      <w:r>
+        <w:rPr>
+          <w:lang w:val="ru-RU"/>
+        </w:rPr>
+        <w:t>суждения (доопытные + опытные</w:t>
+      </w:r>
+      <w:bookmarkEnd w:id="0"/>
+      <w:r>
+        <w:rPr>
+          <w:lang w:val="ru-RU"/>
+        </w:rPr>
+        <w:t>).</w:t>
       </w:r>
     </w:p>
     <w:sectPr>

</xml_diff>